<commit_message>
Text Mining Complete Assignment
</commit_message>
<xml_diff>
--- a/TextMiningDoc.docx
+++ b/TextMiningDoc.docx
@@ -2,26 +2,6 @@
 <file path=word/document.xml><?xml version="1.0" encoding="utf-8"?>
 <w:document xmlns:wpc="http://schemas.microsoft.com/office/word/2010/wordprocessingCanvas" xmlns:cx="http://schemas.microsoft.com/office/drawing/2014/chartex" xmlns:cx1="http://schemas.microsoft.com/office/drawing/2015/9/8/chartex" xmlns:mc="http://schemas.openxmlformats.org/markup-compatibility/2006" xmlns:o="urn:schemas-microsoft-com:office:office" xmlns:r="http://schemas.openxmlformats.org/officeDocument/2006/relationships" xmlns:m="http://schemas.openxmlformats.org/officeDocument/2006/math" xmlns:v="urn:schemas-microsoft-com:vml" xmlns:wp14="http://schemas.microsoft.com/office/word/2010/wordprocessingDrawing" xmlns:wp="http://schemas.openxmlformats.org/drawingml/2006/wordprocessingDrawing" xmlns:w10="urn:schemas-microsoft-com:office:word" xmlns:w="http://schemas.openxmlformats.org/wordprocessingml/2006/main" xmlns:w14="http://schemas.microsoft.com/office/word/2010/wordml" xmlns:w15="http://schemas.microsoft.com/office/word/2012/wordml" xmlns:w16se="http://schemas.microsoft.com/office/word/2015/wordml/symex" xmlns:wpg="http://schemas.microsoft.com/office/word/2010/wordprocessingGroup" xmlns:wpi="http://schemas.microsoft.com/office/word/2010/wordprocessingInk" xmlns:wne="http://schemas.microsoft.com/office/word/2006/wordml" xmlns:wps="http://schemas.microsoft.com/office/word/2010/wordprocessingShape" mc:Ignorable="w14 w15 w16se wp14">
   <w:body>
-    <w:p>
-      <w:r>
-        <w:t>If you perform some natural language processing, you may be able to say something interesting about the text you harvested from the web. For instance, if you listen to a particular Twitter hashtag on a political topic, can you gauge the mood of the country by looking at the sentiment of each tweet that comes by in the stream? Which of recent movies received most negative reviews? There are tons of cool options here!</w:t>
-      </w:r>
-    </w:p>
-    <w:p/>
-    <w:p>
-      <w:r>
-        <w:t xml:space="preserve">Even though in most statistical classification methods, the neutral class is ignored under the assumption that neutral texts lie near the boundary of the binary classifier, several researchers suggest that, as in every polarity problem, three categories must be identified. Moreover, it can be proven that specific classifiers such as the Max </w:t>
-      </w:r>
-      <w:proofErr w:type="gramStart"/>
-      <w:r>
-        <w:t>Entropy[</w:t>
-      </w:r>
-      <w:proofErr w:type="gramEnd"/>
-      <w:r>
-        <w:t>12] and SVMs[13] can benefit from the introduction of a neutral class and improve the overall accuracy of the classification. There are in principle two ways for operating with a neutral class. Either, the algorithm proceeds by first identifying the neutral language, filtering it out and then assessing the rest in terms of positive and negative sentiments, or it builds a three-way classification in one step.[14] This second approach often involves estimating a probability distribution over all categories (e.g. naive Bayes classifiers as implemented by the NLTK). Whether and how to use a neutral class depends on the nature of the data: if the data is clearly clustered into neutral, negative and positive language, it makes sense to filter the neutral language out and focus on the polarity between positive and negative sentiments. If, in contrast, the data are mostly neutral with small deviations towards positive and negative affect, this strategy would make it harder to clearly distinguish between the two poles.</w:t>
-      </w:r>
-    </w:p>
-    <w:p/>
     <w:p>
       <w:pPr>
         <w:pBdr>
@@ -47,10 +27,16 @@
           <w:sz w:val="36"/>
           <w:szCs w:val="36"/>
         </w:rPr>
-        <w:t xml:space="preserve">Part 3: Project </w:t>
-      </w:r>
-      <w:proofErr w:type="spellStart"/>
-      <w:r>
+        <w:t>Sarah Zazyczny</w:t>
+      </w:r>
+    </w:p>
+    <w:p>
+      <w:pPr>
+        <w:pBdr>
+          <w:bottom w:val="single" w:sz="6" w:space="4" w:color="EAECEF"/>
+        </w:pBdr>
+        <w:spacing w:before="360" w:after="240" w:line="240" w:lineRule="auto"/>
+        <w:outlineLvl w:val="1"/>
         <w:rPr>
           <w:rFonts w:ascii="Segoe UI" w:eastAsia="Times New Roman" w:hAnsi="Segoe UI" w:cs="Segoe UI"/>
           <w:b/>
@@ -59,9 +45,7 @@
           <w:sz w:val="36"/>
           <w:szCs w:val="36"/>
         </w:rPr>
-        <w:t>Writeup</w:t>
-      </w:r>
-      <w:proofErr w:type="spellEnd"/>
+      </w:pPr>
       <w:r>
         <w:rPr>
           <w:rFonts w:ascii="Segoe UI" w:eastAsia="Times New Roman" w:hAnsi="Segoe UI" w:cs="Segoe UI"/>
@@ -71,27 +55,29 @@
           <w:sz w:val="36"/>
           <w:szCs w:val="36"/>
         </w:rPr>
+        <w:t xml:space="preserve">Part 3: Project </w:t>
+      </w:r>
+      <w:r>
+        <w:rPr>
+          <w:rFonts w:ascii="Segoe UI" w:eastAsia="Times New Roman" w:hAnsi="Segoe UI" w:cs="Segoe UI"/>
+          <w:b/>
+          <w:bCs/>
+          <w:color w:val="24292E"/>
+          <w:sz w:val="36"/>
+          <w:szCs w:val="36"/>
+        </w:rPr>
+        <w:t>Write-up</w:t>
+      </w:r>
+      <w:r>
+        <w:rPr>
+          <w:rFonts w:ascii="Segoe UI" w:eastAsia="Times New Roman" w:hAnsi="Segoe UI" w:cs="Segoe UI"/>
+          <w:b/>
+          <w:bCs/>
+          <w:color w:val="24292E"/>
+          <w:sz w:val="36"/>
+          <w:szCs w:val="36"/>
+        </w:rPr>
         <w:t xml:space="preserve"> and Reflection</w:t>
-      </w:r>
-    </w:p>
-    <w:p>
-      <w:pPr>
-        <w:spacing w:after="240" w:line="240" w:lineRule="auto"/>
-        <w:rPr>
-          <w:rFonts w:ascii="Segoe UI" w:eastAsia="Times New Roman" w:hAnsi="Segoe UI" w:cs="Segoe UI"/>
-          <w:color w:val="24292E"/>
-          <w:sz w:val="24"/>
-          <w:szCs w:val="24"/>
-        </w:rPr>
-      </w:pPr>
-      <w:r>
-        <w:rPr>
-          <w:rFonts w:ascii="Segoe UI" w:eastAsia="Times New Roman" w:hAnsi="Segoe UI" w:cs="Segoe UI"/>
-          <w:color w:val="24292E"/>
-          <w:sz w:val="24"/>
-          <w:szCs w:val="24"/>
-        </w:rPr>
-        <w:t>Please prepare a short (suggested lengths given below) document with the following sections:</w:t>
       </w:r>
     </w:p>
     <w:p>
@@ -127,27 +113,7 @@
           <w:sz w:val="24"/>
           <w:szCs w:val="24"/>
         </w:rPr>
-        <w:t xml:space="preserve"> [Maximum 100 words] </w:t>
-      </w:r>
-      <w:proofErr w:type="gramStart"/>
-      <w:r>
-        <w:rPr>
-          <w:rFonts w:ascii="Segoe UI" w:eastAsia="Times New Roman" w:hAnsi="Segoe UI" w:cs="Segoe UI"/>
-          <w:color w:val="24292E"/>
-          <w:sz w:val="24"/>
-          <w:szCs w:val="24"/>
-        </w:rPr>
-        <w:t>What</w:t>
-      </w:r>
-      <w:proofErr w:type="gramEnd"/>
-      <w:r>
-        <w:rPr>
-          <w:rFonts w:ascii="Segoe UI" w:eastAsia="Times New Roman" w:hAnsi="Segoe UI" w:cs="Segoe UI"/>
-          <w:color w:val="24292E"/>
-          <w:sz w:val="24"/>
-          <w:szCs w:val="24"/>
-        </w:rPr>
-        <w:t xml:space="preserve"> data source(s) did you use and what technique(s) did you use analyze/process them? What did you hope to learn/create?</w:t>
+        <w:t> </w:t>
       </w:r>
     </w:p>
     <w:p>
@@ -297,6 +263,23 @@
         <w:spacing w:after="240" w:line="240" w:lineRule="auto"/>
         <w:rPr>
           <w:rFonts w:ascii="Segoe UI" w:eastAsia="Times New Roman" w:hAnsi="Segoe UI" w:cs="Segoe UI"/>
+          <w:bCs/>
+          <w:color w:val="24292E"/>
+          <w:sz w:val="24"/>
+          <w:szCs w:val="24"/>
+        </w:rPr>
+      </w:pPr>
+    </w:p>
+    <w:p>
+      <w:pPr>
+        <w:pStyle w:val="ListParagraph"/>
+        <w:numPr>
+          <w:ilvl w:val="0"/>
+          <w:numId w:val="2"/>
+        </w:numPr>
+        <w:spacing w:after="240" w:line="240" w:lineRule="auto"/>
+        <w:rPr>
+          <w:rFonts w:ascii="Segoe UI" w:eastAsia="Times New Roman" w:hAnsi="Segoe UI" w:cs="Segoe UI"/>
           <w:color w:val="24292E"/>
           <w:sz w:val="24"/>
           <w:szCs w:val="24"/>
@@ -311,26 +294,70 @@
           <w:sz w:val="24"/>
           <w:szCs w:val="24"/>
         </w:rPr>
-        <w:t>2. Implementation</w:t>
-      </w:r>
-      <w:r>
-        <w:rPr>
-          <w:rFonts w:ascii="Segoe UI" w:eastAsia="Times New Roman" w:hAnsi="Segoe UI" w:cs="Segoe UI"/>
-          <w:color w:val="24292E"/>
-          <w:sz w:val="24"/>
-          <w:szCs w:val="24"/>
-        </w:rPr>
-        <w:t xml:space="preserve"> [~2-3 paragraphs] Describe your implementation at a system architecture level. You should NOT walk through your code line by line, or explain every </w:t>
-      </w:r>
-      <w:r>
-        <w:rPr>
-          <w:rFonts w:ascii="Segoe UI" w:eastAsia="Times New Roman" w:hAnsi="Segoe UI" w:cs="Segoe UI"/>
-          <w:color w:val="24292E"/>
-          <w:sz w:val="24"/>
-          <w:szCs w:val="24"/>
-        </w:rPr>
-        <w:lastRenderedPageBreak/>
-        <w:t xml:space="preserve">function (we can get that from your </w:t>
+        <w:t>Implementation</w:t>
+      </w:r>
+      <w:r>
+        <w:rPr>
+          <w:rFonts w:ascii="Segoe UI" w:eastAsia="Times New Roman" w:hAnsi="Segoe UI" w:cs="Segoe UI"/>
+          <w:color w:val="24292E"/>
+          <w:sz w:val="24"/>
+          <w:szCs w:val="24"/>
+        </w:rPr>
+        <w:t xml:space="preserve">  </w:t>
+      </w:r>
+    </w:p>
+    <w:p>
+      <w:pPr>
+        <w:pStyle w:val="ListParagraph"/>
+        <w:numPr>
+          <w:ilvl w:val="1"/>
+          <w:numId w:val="2"/>
+        </w:numPr>
+        <w:spacing w:before="60" w:after="100" w:afterAutospacing="1" w:line="240" w:lineRule="auto"/>
+        <w:rPr>
+          <w:rFonts w:ascii="Segoe UI" w:eastAsia="Times New Roman" w:hAnsi="Segoe UI" w:cs="Segoe UI"/>
+          <w:color w:val="24292E"/>
+          <w:sz w:val="24"/>
+          <w:szCs w:val="24"/>
+        </w:rPr>
+      </w:pPr>
+      <w:r>
+        <w:rPr>
+          <w:rFonts w:ascii="Segoe UI" w:eastAsia="Times New Roman" w:hAnsi="Segoe UI" w:cs="Segoe UI"/>
+          <w:color w:val="24292E"/>
+          <w:sz w:val="24"/>
+          <w:szCs w:val="24"/>
+        </w:rPr>
+        <w:t xml:space="preserve">For my text mining assignment I </w:t>
+      </w:r>
+      <w:r>
+        <w:rPr>
+          <w:rFonts w:ascii="Segoe UI" w:eastAsia="Times New Roman" w:hAnsi="Segoe UI" w:cs="Segoe UI"/>
+          <w:color w:val="24292E"/>
+          <w:sz w:val="24"/>
+          <w:szCs w:val="24"/>
+        </w:rPr>
+        <w:t xml:space="preserve">had to import different packages, work with different data structures, and create functions to complete sentiment </w:t>
+      </w:r>
+      <w:proofErr w:type="gramStart"/>
+      <w:r>
+        <w:rPr>
+          <w:rFonts w:ascii="Segoe UI" w:eastAsia="Times New Roman" w:hAnsi="Segoe UI" w:cs="Segoe UI"/>
+          <w:color w:val="24292E"/>
+          <w:sz w:val="24"/>
+          <w:szCs w:val="24"/>
+        </w:rPr>
+        <w:t>analysis</w:t>
+      </w:r>
+      <w:proofErr w:type="gramEnd"/>
+      <w:r>
+        <w:rPr>
+          <w:rFonts w:ascii="Segoe UI" w:eastAsia="Times New Roman" w:hAnsi="Segoe UI" w:cs="Segoe UI"/>
+          <w:color w:val="24292E"/>
+          <w:sz w:val="24"/>
+          <w:szCs w:val="24"/>
+        </w:rPr>
+        <w:t xml:space="preserve"> of movie reviews. By using the </w:t>
       </w:r>
       <w:proofErr w:type="spellStart"/>
       <w:r>
@@ -340,7 +367,7 @@
           <w:sz w:val="24"/>
           <w:szCs w:val="24"/>
         </w:rPr>
-        <w:t>docstrings</w:t>
+        <w:t>imbd</w:t>
       </w:r>
       <w:proofErr w:type="spellEnd"/>
       <w:r>
@@ -350,11 +377,511 @@
           <w:sz w:val="24"/>
           <w:szCs w:val="24"/>
         </w:rPr>
-        <w:t>). Instead, talk about the major components, algorithms, data structures and how they fit together. You should also discuss at least one design decision where you had to choose between multiple alternatives, and explain why you made the choice you did.</w:t>
-      </w:r>
-    </w:p>
-    <w:p>
-      <w:pPr>
+        <w:t xml:space="preserve"> database the movie reviews are imported as a dictionary. The reviews dictionary has the following keys: </w:t>
+      </w:r>
+      <w:proofErr w:type="spellStart"/>
+      <w:r>
+        <w:rPr>
+          <w:rFonts w:ascii="Segoe UI" w:eastAsia="Times New Roman" w:hAnsi="Segoe UI" w:cs="Segoe UI"/>
+          <w:color w:val="24292E"/>
+          <w:sz w:val="24"/>
+          <w:szCs w:val="24"/>
+        </w:rPr>
+        <w:t>dict_</w:t>
+      </w:r>
+      <w:proofErr w:type="gramStart"/>
+      <w:r>
+        <w:rPr>
+          <w:rFonts w:ascii="Segoe UI" w:eastAsia="Times New Roman" w:hAnsi="Segoe UI" w:cs="Segoe UI"/>
+          <w:color w:val="24292E"/>
+          <w:sz w:val="24"/>
+          <w:szCs w:val="24"/>
+        </w:rPr>
+        <w:t>keys</w:t>
+      </w:r>
+      <w:proofErr w:type="spellEnd"/>
+      <w:r>
+        <w:rPr>
+          <w:rFonts w:ascii="Segoe UI" w:eastAsia="Times New Roman" w:hAnsi="Segoe UI" w:cs="Segoe UI"/>
+          <w:color w:val="24292E"/>
+          <w:sz w:val="24"/>
+          <w:szCs w:val="24"/>
+        </w:rPr>
+        <w:t>(</w:t>
+      </w:r>
+      <w:proofErr w:type="gramEnd"/>
+      <w:r>
+        <w:rPr>
+          <w:rFonts w:ascii="Segoe UI" w:eastAsia="Times New Roman" w:hAnsi="Segoe UI" w:cs="Segoe UI"/>
+          <w:color w:val="24292E"/>
+          <w:sz w:val="24"/>
+          <w:szCs w:val="24"/>
+        </w:rPr>
+        <w:t>['@type', 'base', '</w:t>
+      </w:r>
+      <w:proofErr w:type="spellStart"/>
+      <w:r>
+        <w:rPr>
+          <w:rFonts w:ascii="Segoe UI" w:eastAsia="Times New Roman" w:hAnsi="Segoe UI" w:cs="Segoe UI"/>
+          <w:color w:val="24292E"/>
+          <w:sz w:val="24"/>
+          <w:szCs w:val="24"/>
+        </w:rPr>
+        <w:t>paginationKey</w:t>
+      </w:r>
+      <w:proofErr w:type="spellEnd"/>
+      <w:r>
+        <w:rPr>
+          <w:rFonts w:ascii="Segoe UI" w:eastAsia="Times New Roman" w:hAnsi="Segoe UI" w:cs="Segoe UI"/>
+          <w:color w:val="24292E"/>
+          <w:sz w:val="24"/>
+          <w:szCs w:val="24"/>
+        </w:rPr>
+        <w:t>', 'reviews', '</w:t>
+      </w:r>
+      <w:proofErr w:type="spellStart"/>
+      <w:r>
+        <w:rPr>
+          <w:rFonts w:ascii="Segoe UI" w:eastAsia="Times New Roman" w:hAnsi="Segoe UI" w:cs="Segoe UI"/>
+          <w:color w:val="24292E"/>
+          <w:sz w:val="24"/>
+          <w:szCs w:val="24"/>
+        </w:rPr>
+        <w:t>totalReviews</w:t>
+      </w:r>
+      <w:proofErr w:type="spellEnd"/>
+      <w:r>
+        <w:rPr>
+          <w:rFonts w:ascii="Segoe UI" w:eastAsia="Times New Roman" w:hAnsi="Segoe UI" w:cs="Segoe UI"/>
+          <w:color w:val="24292E"/>
+          <w:sz w:val="24"/>
+          <w:szCs w:val="24"/>
+        </w:rPr>
+        <w:t>'])</w:t>
+      </w:r>
+      <w:r>
+        <w:rPr>
+          <w:rFonts w:ascii="Segoe UI" w:eastAsia="Times New Roman" w:hAnsi="Segoe UI" w:cs="Segoe UI"/>
+          <w:color w:val="24292E"/>
+          <w:sz w:val="24"/>
+          <w:szCs w:val="24"/>
+        </w:rPr>
+        <w:t xml:space="preserve">. The reviews dictionary values </w:t>
+      </w:r>
+      <w:r>
+        <w:rPr>
+          <w:rFonts w:ascii="Segoe UI" w:eastAsia="Times New Roman" w:hAnsi="Segoe UI" w:cs="Segoe UI"/>
+          <w:color w:val="24292E"/>
+          <w:sz w:val="24"/>
+          <w:szCs w:val="24"/>
+        </w:rPr>
+        <w:t xml:space="preserve">contain additional dictionaries with review information. To get the review information that is required for sentiment analysis it was necessary to transform the review text into a string. This can be observed by the </w:t>
+      </w:r>
+      <w:proofErr w:type="spellStart"/>
+      <w:r>
+        <w:rPr>
+          <w:rFonts w:ascii="Segoe UI" w:eastAsia="Times New Roman" w:hAnsi="Segoe UI" w:cs="Segoe UI"/>
+          <w:color w:val="24292E"/>
+          <w:sz w:val="24"/>
+          <w:szCs w:val="24"/>
+        </w:rPr>
+        <w:t>reviewA</w:t>
+      </w:r>
+      <w:proofErr w:type="spellEnd"/>
+      <w:r>
+        <w:rPr>
+          <w:rFonts w:ascii="Segoe UI" w:eastAsia="Times New Roman" w:hAnsi="Segoe UI" w:cs="Segoe UI"/>
+          <w:color w:val="24292E"/>
+          <w:sz w:val="24"/>
+          <w:szCs w:val="24"/>
+        </w:rPr>
+        <w:t xml:space="preserve">, </w:t>
+      </w:r>
+      <w:proofErr w:type="spellStart"/>
+      <w:r>
+        <w:rPr>
+          <w:rFonts w:ascii="Segoe UI" w:eastAsia="Times New Roman" w:hAnsi="Segoe UI" w:cs="Segoe UI"/>
+          <w:color w:val="24292E"/>
+          <w:sz w:val="24"/>
+          <w:szCs w:val="24"/>
+        </w:rPr>
+        <w:t>reviewB</w:t>
+      </w:r>
+      <w:proofErr w:type="spellEnd"/>
+      <w:r>
+        <w:rPr>
+          <w:rFonts w:ascii="Segoe UI" w:eastAsia="Times New Roman" w:hAnsi="Segoe UI" w:cs="Segoe UI"/>
+          <w:color w:val="24292E"/>
+          <w:sz w:val="24"/>
+          <w:szCs w:val="24"/>
+        </w:rPr>
+        <w:t xml:space="preserve">, and </w:t>
+      </w:r>
+      <w:proofErr w:type="spellStart"/>
+      <w:r>
+        <w:rPr>
+          <w:rFonts w:ascii="Segoe UI" w:eastAsia="Times New Roman" w:hAnsi="Segoe UI" w:cs="Segoe UI"/>
+          <w:color w:val="24292E"/>
+          <w:sz w:val="24"/>
+          <w:szCs w:val="24"/>
+        </w:rPr>
+        <w:t>reviewC</w:t>
+      </w:r>
+      <w:proofErr w:type="spellEnd"/>
+      <w:r>
+        <w:rPr>
+          <w:rFonts w:ascii="Segoe UI" w:eastAsia="Times New Roman" w:hAnsi="Segoe UI" w:cs="Segoe UI"/>
+          <w:color w:val="24292E"/>
+          <w:sz w:val="24"/>
+          <w:szCs w:val="24"/>
+        </w:rPr>
+        <w:t xml:space="preserve"> examples, as well as </w:t>
+      </w:r>
+      <w:r>
+        <w:rPr>
+          <w:rFonts w:ascii="Segoe UI" w:eastAsia="Times New Roman" w:hAnsi="Segoe UI" w:cs="Segoe UI"/>
+          <w:i/>
+          <w:color w:val="24292E"/>
+          <w:sz w:val="24"/>
+          <w:szCs w:val="24"/>
+        </w:rPr>
+        <w:t>review</w:t>
+      </w:r>
+      <w:r>
+        <w:rPr>
+          <w:i/>
+        </w:rPr>
+        <w:t xml:space="preserve"> </w:t>
+      </w:r>
+      <w:r>
+        <w:rPr>
+          <w:rFonts w:ascii="Segoe UI" w:eastAsia="Times New Roman" w:hAnsi="Segoe UI" w:cs="Segoe UI"/>
+          <w:i/>
+          <w:color w:val="24292E"/>
+          <w:sz w:val="24"/>
+          <w:szCs w:val="24"/>
+        </w:rPr>
+        <w:t>= (</w:t>
+      </w:r>
+      <w:proofErr w:type="gramStart"/>
+      <w:r>
+        <w:rPr>
+          <w:rFonts w:ascii="Segoe UI" w:eastAsia="Times New Roman" w:hAnsi="Segoe UI" w:cs="Segoe UI"/>
+          <w:i/>
+          <w:color w:val="24292E"/>
+          <w:sz w:val="24"/>
+          <w:szCs w:val="24"/>
+        </w:rPr>
+        <w:t>reviews[</w:t>
+      </w:r>
+      <w:proofErr w:type="gramEnd"/>
+      <w:r>
+        <w:rPr>
+          <w:rFonts w:ascii="Segoe UI" w:eastAsia="Times New Roman" w:hAnsi="Segoe UI" w:cs="Segoe UI"/>
+          <w:i/>
+          <w:color w:val="24292E"/>
+          <w:sz w:val="24"/>
+          <w:szCs w:val="24"/>
+        </w:rPr>
+        <w:t>'reviews'][n]['</w:t>
+      </w:r>
+      <w:proofErr w:type="spellStart"/>
+      <w:r>
+        <w:rPr>
+          <w:rFonts w:ascii="Segoe UI" w:eastAsia="Times New Roman" w:hAnsi="Segoe UI" w:cs="Segoe UI"/>
+          <w:i/>
+          <w:color w:val="24292E"/>
+          <w:sz w:val="24"/>
+          <w:szCs w:val="24"/>
+        </w:rPr>
+        <w:t>reviewText</w:t>
+      </w:r>
+      <w:proofErr w:type="spellEnd"/>
+      <w:r>
+        <w:rPr>
+          <w:rFonts w:ascii="Segoe UI" w:eastAsia="Times New Roman" w:hAnsi="Segoe UI" w:cs="Segoe UI"/>
+          <w:i/>
+          <w:color w:val="24292E"/>
+          <w:sz w:val="24"/>
+          <w:szCs w:val="24"/>
+        </w:rPr>
+        <w:t>'])</w:t>
+      </w:r>
+      <w:r>
+        <w:rPr>
+          <w:rFonts w:ascii="Segoe UI" w:eastAsia="Times New Roman" w:hAnsi="Segoe UI" w:cs="Segoe UI"/>
+          <w:i/>
+          <w:color w:val="24292E"/>
+          <w:sz w:val="24"/>
+          <w:szCs w:val="24"/>
+        </w:rPr>
+        <w:t xml:space="preserve"> </w:t>
+      </w:r>
+      <w:r>
+        <w:rPr>
+          <w:rFonts w:ascii="Segoe UI" w:eastAsia="Times New Roman" w:hAnsi="Segoe UI" w:cs="Segoe UI"/>
+          <w:color w:val="24292E"/>
+          <w:sz w:val="24"/>
+          <w:szCs w:val="24"/>
+        </w:rPr>
+        <w:t xml:space="preserve">within the </w:t>
+      </w:r>
+      <w:proofErr w:type="spellStart"/>
+      <w:r>
+        <w:rPr>
+          <w:rFonts w:ascii="Segoe UI" w:eastAsia="Times New Roman" w:hAnsi="Segoe UI" w:cs="Segoe UI"/>
+          <w:i/>
+          <w:color w:val="24292E"/>
+          <w:sz w:val="24"/>
+          <w:szCs w:val="24"/>
+        </w:rPr>
+        <w:t>review_sentiment_analysis</w:t>
+      </w:r>
+      <w:proofErr w:type="spellEnd"/>
+      <w:r>
+        <w:rPr>
+          <w:rFonts w:ascii="Segoe UI" w:eastAsia="Times New Roman" w:hAnsi="Segoe UI" w:cs="Segoe UI"/>
+          <w:i/>
+          <w:color w:val="24292E"/>
+          <w:sz w:val="24"/>
+          <w:szCs w:val="24"/>
+        </w:rPr>
+        <w:t xml:space="preserve">(n) </w:t>
+      </w:r>
+      <w:r>
+        <w:rPr>
+          <w:rFonts w:ascii="Segoe UI" w:eastAsia="Times New Roman" w:hAnsi="Segoe UI" w:cs="Segoe UI"/>
+          <w:color w:val="24292E"/>
+          <w:sz w:val="24"/>
+          <w:szCs w:val="24"/>
+        </w:rPr>
+        <w:t xml:space="preserve">function. This is an important step because the </w:t>
+      </w:r>
+      <w:proofErr w:type="spellStart"/>
+      <w:r>
+        <w:rPr>
+          <w:rFonts w:ascii="Segoe UI" w:eastAsia="Times New Roman" w:hAnsi="Segoe UI" w:cs="Segoe UI"/>
+          <w:i/>
+          <w:color w:val="24292E"/>
+          <w:sz w:val="24"/>
+          <w:szCs w:val="24"/>
+        </w:rPr>
+        <w:t>nltk</w:t>
+      </w:r>
+      <w:proofErr w:type="spellEnd"/>
+      <w:r>
+        <w:rPr>
+          <w:rFonts w:ascii="Segoe UI" w:eastAsia="Times New Roman" w:hAnsi="Segoe UI" w:cs="Segoe UI"/>
+          <w:color w:val="24292E"/>
+          <w:sz w:val="24"/>
+          <w:szCs w:val="24"/>
+        </w:rPr>
+        <w:t xml:space="preserve"> package function for </w:t>
+      </w:r>
+      <w:proofErr w:type="spellStart"/>
+      <w:proofErr w:type="gramStart"/>
+      <w:r>
+        <w:rPr>
+          <w:rFonts w:ascii="Segoe UI" w:eastAsia="Times New Roman" w:hAnsi="Segoe UI" w:cs="Segoe UI"/>
+          <w:i/>
+          <w:color w:val="24292E"/>
+          <w:sz w:val="24"/>
+          <w:szCs w:val="24"/>
+        </w:rPr>
+        <w:t>SentimentIntensityAnalyzer</w:t>
+      </w:r>
+      <w:proofErr w:type="spellEnd"/>
+      <w:r>
+        <w:rPr>
+          <w:rFonts w:ascii="Segoe UI" w:eastAsia="Times New Roman" w:hAnsi="Segoe UI" w:cs="Segoe UI"/>
+          <w:i/>
+          <w:color w:val="24292E"/>
+          <w:sz w:val="24"/>
+          <w:szCs w:val="24"/>
+        </w:rPr>
+        <w:t>(</w:t>
+      </w:r>
+      <w:proofErr w:type="gramEnd"/>
+      <w:r>
+        <w:rPr>
+          <w:rFonts w:ascii="Segoe UI" w:eastAsia="Times New Roman" w:hAnsi="Segoe UI" w:cs="Segoe UI"/>
+          <w:i/>
+          <w:color w:val="24292E"/>
+          <w:sz w:val="24"/>
+          <w:szCs w:val="24"/>
+        </w:rPr>
+        <w:t>).</w:t>
+      </w:r>
+      <w:proofErr w:type="spellStart"/>
+      <w:r>
+        <w:rPr>
+          <w:rFonts w:ascii="Segoe UI" w:eastAsia="Times New Roman" w:hAnsi="Segoe UI" w:cs="Segoe UI"/>
+          <w:i/>
+          <w:color w:val="24292E"/>
+          <w:sz w:val="24"/>
+          <w:szCs w:val="24"/>
+        </w:rPr>
+        <w:t>polarity_scores</w:t>
+      </w:r>
+      <w:proofErr w:type="spellEnd"/>
+      <w:r>
+        <w:rPr>
+          <w:rFonts w:ascii="Segoe UI" w:eastAsia="Times New Roman" w:hAnsi="Segoe UI" w:cs="Segoe UI"/>
+          <w:i/>
+          <w:color w:val="24292E"/>
+          <w:sz w:val="24"/>
+          <w:szCs w:val="24"/>
+        </w:rPr>
+        <w:t>()</w:t>
+      </w:r>
+      <w:r>
+        <w:rPr>
+          <w:rFonts w:ascii="Segoe UI" w:eastAsia="Times New Roman" w:hAnsi="Segoe UI" w:cs="Segoe UI"/>
+          <w:i/>
+          <w:color w:val="24292E"/>
+          <w:sz w:val="24"/>
+          <w:szCs w:val="24"/>
+        </w:rPr>
+        <w:t xml:space="preserve"> </w:t>
+      </w:r>
+      <w:r>
+        <w:rPr>
+          <w:rFonts w:ascii="Segoe UI" w:eastAsia="Times New Roman" w:hAnsi="Segoe UI" w:cs="Segoe UI"/>
+          <w:color w:val="24292E"/>
+          <w:sz w:val="24"/>
+          <w:szCs w:val="24"/>
+        </w:rPr>
+        <w:t xml:space="preserve">could not be applied to the reviews in dictionary form. </w:t>
+      </w:r>
+    </w:p>
+    <w:p>
+      <w:pPr>
+        <w:pStyle w:val="ListParagraph"/>
+        <w:numPr>
+          <w:ilvl w:val="1"/>
+          <w:numId w:val="2"/>
+        </w:numPr>
+        <w:spacing w:before="60" w:after="240" w:afterAutospacing="1" w:line="240" w:lineRule="auto"/>
+        <w:rPr>
+          <w:rFonts w:ascii="Segoe UI" w:eastAsia="Times New Roman" w:hAnsi="Segoe UI" w:cs="Segoe UI"/>
+          <w:color w:val="24292E"/>
+          <w:sz w:val="24"/>
+          <w:szCs w:val="24"/>
+        </w:rPr>
+      </w:pPr>
+      <w:r>
+        <w:rPr>
+          <w:rFonts w:ascii="Segoe UI" w:eastAsia="Times New Roman" w:hAnsi="Segoe UI" w:cs="Segoe UI"/>
+          <w:color w:val="24292E"/>
+          <w:sz w:val="24"/>
+          <w:szCs w:val="24"/>
+        </w:rPr>
+        <w:t xml:space="preserve">When it came to tokenizing the review strings into individual word strings I had to decide what process to use. I first used the </w:t>
+      </w:r>
+      <w:proofErr w:type="spellStart"/>
+      <w:r>
+        <w:rPr>
+          <w:rFonts w:ascii="Segoe UI" w:eastAsia="Times New Roman" w:hAnsi="Segoe UI" w:cs="Segoe UI"/>
+          <w:i/>
+          <w:color w:val="24292E"/>
+          <w:sz w:val="24"/>
+          <w:szCs w:val="24"/>
+        </w:rPr>
+        <w:t>nltk.tokenize</w:t>
+      </w:r>
+      <w:proofErr w:type="spellEnd"/>
+      <w:r>
+        <w:rPr>
+          <w:rFonts w:ascii="Segoe UI" w:eastAsia="Times New Roman" w:hAnsi="Segoe UI" w:cs="Segoe UI"/>
+          <w:i/>
+          <w:color w:val="24292E"/>
+          <w:sz w:val="24"/>
+          <w:szCs w:val="24"/>
+        </w:rPr>
+        <w:t xml:space="preserve"> </w:t>
+      </w:r>
+      <w:r>
+        <w:rPr>
+          <w:rFonts w:ascii="Segoe UI" w:eastAsia="Times New Roman" w:hAnsi="Segoe UI" w:cs="Segoe UI"/>
+          <w:color w:val="24292E"/>
+          <w:sz w:val="24"/>
+          <w:szCs w:val="24"/>
+        </w:rPr>
+        <w:t xml:space="preserve">package, but this did not provide the results I wanted. The output printed tokenized letters and did not strip the punctuation or special characters. I had to find another option to tokenize the reviews which led me to find the function </w:t>
+      </w:r>
+      <w:proofErr w:type="spellStart"/>
+      <w:r>
+        <w:rPr>
+          <w:rFonts w:ascii="Segoe UI" w:eastAsia="Times New Roman" w:hAnsi="Segoe UI" w:cs="Segoe UI"/>
+          <w:i/>
+          <w:color w:val="24292E"/>
+          <w:sz w:val="24"/>
+          <w:szCs w:val="24"/>
+        </w:rPr>
+        <w:t>text_</w:t>
+      </w:r>
+      <w:proofErr w:type="gramStart"/>
+      <w:r>
+        <w:rPr>
+          <w:rFonts w:ascii="Segoe UI" w:eastAsia="Times New Roman" w:hAnsi="Segoe UI" w:cs="Segoe UI"/>
+          <w:i/>
+          <w:color w:val="24292E"/>
+          <w:sz w:val="24"/>
+          <w:szCs w:val="24"/>
+        </w:rPr>
+        <w:t>process</w:t>
+      </w:r>
+      <w:proofErr w:type="spellEnd"/>
+      <w:r>
+        <w:rPr>
+          <w:rFonts w:ascii="Segoe UI" w:eastAsia="Times New Roman" w:hAnsi="Segoe UI" w:cs="Segoe UI"/>
+          <w:i/>
+          <w:color w:val="24292E"/>
+          <w:sz w:val="24"/>
+          <w:szCs w:val="24"/>
+        </w:rPr>
+        <w:t>(</w:t>
+      </w:r>
+      <w:proofErr w:type="gramEnd"/>
+      <w:r>
+        <w:rPr>
+          <w:rFonts w:ascii="Segoe UI" w:eastAsia="Times New Roman" w:hAnsi="Segoe UI" w:cs="Segoe UI"/>
+          <w:i/>
+          <w:color w:val="24292E"/>
+          <w:sz w:val="24"/>
+          <w:szCs w:val="24"/>
+        </w:rPr>
+        <w:t xml:space="preserve">) </w:t>
+      </w:r>
+      <w:r>
+        <w:rPr>
+          <w:rFonts w:ascii="Segoe UI" w:eastAsia="Times New Roman" w:hAnsi="Segoe UI" w:cs="Segoe UI"/>
+          <w:color w:val="24292E"/>
+          <w:sz w:val="24"/>
+          <w:szCs w:val="24"/>
+        </w:rPr>
+        <w:t>on stack overflow. This function provided the results in a list printing each word as its own string. This made it easier to analyze the text used within reviews.</w:t>
+      </w:r>
+    </w:p>
+    <w:p>
+      <w:pPr>
+        <w:spacing w:before="60" w:after="240" w:afterAutospacing="1" w:line="240" w:lineRule="auto"/>
+        <w:ind w:left="1080"/>
+        <w:rPr>
+          <w:rFonts w:ascii="Segoe UI" w:eastAsia="Times New Roman" w:hAnsi="Segoe UI" w:cs="Segoe UI"/>
+          <w:color w:val="24292E"/>
+          <w:sz w:val="24"/>
+          <w:szCs w:val="24"/>
+        </w:rPr>
+      </w:pPr>
+    </w:p>
+    <w:p>
+      <w:pPr>
+        <w:pStyle w:val="ListParagraph"/>
+        <w:numPr>
+          <w:ilvl w:val="0"/>
+          <w:numId w:val="2"/>
+        </w:numPr>
         <w:spacing w:after="240" w:line="240" w:lineRule="auto"/>
         <w:rPr>
           <w:rFonts w:ascii="Segoe UI" w:eastAsia="Times New Roman" w:hAnsi="Segoe UI" w:cs="Segoe UI"/>
@@ -372,113 +899,561 @@
           <w:sz w:val="24"/>
           <w:szCs w:val="24"/>
         </w:rPr>
-        <w:t>3. Results</w:t>
-      </w:r>
-      <w:r>
-        <w:rPr>
-          <w:rFonts w:ascii="Segoe UI" w:eastAsia="Times New Roman" w:hAnsi="Segoe UI" w:cs="Segoe UI"/>
-          <w:color w:val="24292E"/>
-          <w:sz w:val="24"/>
-          <w:szCs w:val="24"/>
-        </w:rPr>
-        <w:t xml:space="preserve"> [~2-3 paragraphs + figures/examples] </w:t>
-      </w:r>
+        <w:t>Results</w:t>
+      </w:r>
+      <w:r>
+        <w:rPr>
+          <w:rFonts w:ascii="Segoe UI" w:eastAsia="Times New Roman" w:hAnsi="Segoe UI" w:cs="Segoe UI"/>
+          <w:color w:val="24292E"/>
+          <w:sz w:val="24"/>
+          <w:szCs w:val="24"/>
+        </w:rPr>
+        <w:t> [~2-3 paragraphs + figures/examples] Present what you accomplished:</w:t>
+      </w:r>
+    </w:p>
+    <w:p>
+      <w:pPr>
+        <w:pStyle w:val="ListParagraph"/>
+        <w:numPr>
+          <w:ilvl w:val="1"/>
+          <w:numId w:val="2"/>
+        </w:numPr>
+        <w:spacing w:after="240" w:line="240" w:lineRule="auto"/>
+        <w:rPr>
+          <w:rFonts w:ascii="Segoe UI" w:eastAsia="Times New Roman" w:hAnsi="Segoe UI" w:cs="Segoe UI"/>
+          <w:color w:val="24292E"/>
+          <w:sz w:val="24"/>
+          <w:szCs w:val="24"/>
+        </w:rPr>
+      </w:pPr>
+      <w:r>
+        <w:rPr>
+          <w:rFonts w:ascii="Segoe UI" w:eastAsia="Times New Roman" w:hAnsi="Segoe UI" w:cs="Segoe UI"/>
+          <w:color w:val="24292E"/>
+          <w:sz w:val="24"/>
+          <w:szCs w:val="24"/>
+        </w:rPr>
+        <w:t xml:space="preserve">First I created example cases for </w:t>
+      </w:r>
+      <w:proofErr w:type="spellStart"/>
+      <w:r>
+        <w:rPr>
+          <w:rFonts w:ascii="Segoe UI" w:eastAsia="Times New Roman" w:hAnsi="Segoe UI" w:cs="Segoe UI"/>
+          <w:color w:val="24292E"/>
+          <w:sz w:val="24"/>
+          <w:szCs w:val="24"/>
+        </w:rPr>
+        <w:t>reviewA</w:t>
+      </w:r>
+      <w:proofErr w:type="spellEnd"/>
+      <w:r>
+        <w:rPr>
+          <w:rFonts w:ascii="Segoe UI" w:eastAsia="Times New Roman" w:hAnsi="Segoe UI" w:cs="Segoe UI"/>
+          <w:color w:val="24292E"/>
+          <w:sz w:val="24"/>
+          <w:szCs w:val="24"/>
+        </w:rPr>
+        <w:t xml:space="preserve">, </w:t>
+      </w:r>
+      <w:proofErr w:type="spellStart"/>
+      <w:r>
+        <w:rPr>
+          <w:rFonts w:ascii="Segoe UI" w:eastAsia="Times New Roman" w:hAnsi="Segoe UI" w:cs="Segoe UI"/>
+          <w:color w:val="24292E"/>
+          <w:sz w:val="24"/>
+          <w:szCs w:val="24"/>
+        </w:rPr>
+        <w:t>reviewB</w:t>
+      </w:r>
+      <w:proofErr w:type="spellEnd"/>
+      <w:r>
+        <w:rPr>
+          <w:rFonts w:ascii="Segoe UI" w:eastAsia="Times New Roman" w:hAnsi="Segoe UI" w:cs="Segoe UI"/>
+          <w:color w:val="24292E"/>
+          <w:sz w:val="24"/>
+          <w:szCs w:val="24"/>
+        </w:rPr>
+        <w:t xml:space="preserve">, and </w:t>
+      </w:r>
+      <w:proofErr w:type="spellStart"/>
+      <w:r>
+        <w:rPr>
+          <w:rFonts w:ascii="Segoe UI" w:eastAsia="Times New Roman" w:hAnsi="Segoe UI" w:cs="Segoe UI"/>
+          <w:color w:val="24292E"/>
+          <w:sz w:val="24"/>
+          <w:szCs w:val="24"/>
+        </w:rPr>
+        <w:t>reviewC</w:t>
+      </w:r>
+      <w:proofErr w:type="spellEnd"/>
+      <w:r>
+        <w:rPr>
+          <w:rFonts w:ascii="Segoe UI" w:eastAsia="Times New Roman" w:hAnsi="Segoe UI" w:cs="Segoe UI"/>
+          <w:color w:val="24292E"/>
+          <w:sz w:val="24"/>
+          <w:szCs w:val="24"/>
+        </w:rPr>
+        <w:t xml:space="preserve"> </w:t>
+      </w:r>
+      <w:r>
+        <w:rPr>
+          <w:rFonts w:ascii="Segoe UI" w:eastAsia="Times New Roman" w:hAnsi="Segoe UI" w:cs="Segoe UI"/>
+          <w:color w:val="24292E"/>
+          <w:sz w:val="24"/>
+          <w:szCs w:val="24"/>
+        </w:rPr>
+        <w:t xml:space="preserve">to test the functionality of the new packages for text analysis. I selected and computed the sentiment scores for these three reviews individually. In addition I used the </w:t>
+      </w:r>
+      <w:proofErr w:type="spellStart"/>
       <w:proofErr w:type="gramStart"/>
       <w:r>
         <w:rPr>
           <w:rFonts w:ascii="Segoe UI" w:eastAsia="Times New Roman" w:hAnsi="Segoe UI" w:cs="Segoe UI"/>
-          <w:color w:val="24292E"/>
-          <w:sz w:val="24"/>
-          <w:szCs w:val="24"/>
-        </w:rPr>
-        <w:t>Present</w:t>
+          <w:i/>
+          <w:color w:val="24292E"/>
+          <w:sz w:val="24"/>
+          <w:szCs w:val="24"/>
+        </w:rPr>
+        <w:t>len</w:t>
+      </w:r>
+      <w:proofErr w:type="spellEnd"/>
+      <w:r>
+        <w:rPr>
+          <w:rFonts w:ascii="Segoe UI" w:eastAsia="Times New Roman" w:hAnsi="Segoe UI" w:cs="Segoe UI"/>
+          <w:i/>
+          <w:color w:val="24292E"/>
+          <w:sz w:val="24"/>
+          <w:szCs w:val="24"/>
+        </w:rPr>
+        <w:t>(</w:t>
       </w:r>
       <w:proofErr w:type="gramEnd"/>
       <w:r>
         <w:rPr>
           <w:rFonts w:ascii="Segoe UI" w:eastAsia="Times New Roman" w:hAnsi="Segoe UI" w:cs="Segoe UI"/>
-          <w:color w:val="24292E"/>
-          <w:sz w:val="24"/>
-          <w:szCs w:val="24"/>
-        </w:rPr>
-        <w:t xml:space="preserve"> what you accomplished:</w:t>
-      </w:r>
-    </w:p>
-    <w:p>
-      <w:pPr>
+          <w:i/>
+          <w:color w:val="24292E"/>
+          <w:sz w:val="24"/>
+          <w:szCs w:val="24"/>
+        </w:rPr>
+        <w:t xml:space="preserve">) </w:t>
+      </w:r>
+      <w:r>
+        <w:rPr>
+          <w:rFonts w:ascii="Segoe UI" w:eastAsia="Times New Roman" w:hAnsi="Segoe UI" w:cs="Segoe UI"/>
+          <w:color w:val="24292E"/>
+          <w:sz w:val="24"/>
+          <w:szCs w:val="24"/>
+        </w:rPr>
+        <w:t xml:space="preserve">and </w:t>
+      </w:r>
+      <w:r>
+        <w:rPr>
+          <w:rFonts w:ascii="Segoe UI" w:eastAsia="Times New Roman" w:hAnsi="Segoe UI" w:cs="Segoe UI"/>
+          <w:i/>
+          <w:color w:val="24292E"/>
+          <w:sz w:val="24"/>
+          <w:szCs w:val="24"/>
+        </w:rPr>
+        <w:t xml:space="preserve">count() </w:t>
+      </w:r>
+      <w:r>
+        <w:rPr>
+          <w:rFonts w:ascii="Segoe UI" w:eastAsia="Times New Roman" w:hAnsi="Segoe UI" w:cs="Segoe UI"/>
+          <w:color w:val="24292E"/>
+          <w:sz w:val="24"/>
+          <w:szCs w:val="24"/>
+        </w:rPr>
+        <w:t xml:space="preserve">functions to further analyze these reviews. As shown in Exhibit 1, I was able to print the sentiment scores, the length of the review in characters, and count the number of times a certain word was used in the review. For the example I chose to search for “Cher” because she is the main character of the movie </w:t>
+      </w:r>
+      <w:r>
+        <w:rPr>
+          <w:rFonts w:ascii="Segoe UI" w:eastAsia="Times New Roman" w:hAnsi="Segoe UI" w:cs="Segoe UI"/>
+          <w:i/>
+          <w:color w:val="24292E"/>
+          <w:sz w:val="24"/>
+          <w:szCs w:val="24"/>
+        </w:rPr>
+        <w:t>Clueless</w:t>
+      </w:r>
+      <w:r>
+        <w:rPr>
+          <w:rFonts w:ascii="Segoe UI" w:eastAsia="Times New Roman" w:hAnsi="Segoe UI" w:cs="Segoe UI"/>
+          <w:color w:val="24292E"/>
+          <w:sz w:val="24"/>
+          <w:szCs w:val="24"/>
+        </w:rPr>
+        <w:t xml:space="preserve">. To simplify my findings, </w:t>
+      </w:r>
+      <w:r>
+        <w:rPr>
+          <w:rFonts w:ascii="Segoe UI" w:eastAsia="Times New Roman" w:hAnsi="Segoe UI" w:cs="Segoe UI"/>
+          <w:color w:val="24292E"/>
+          <w:sz w:val="24"/>
+          <w:szCs w:val="24"/>
+        </w:rPr>
+        <w:t xml:space="preserve">I created the function </w:t>
+      </w:r>
+      <w:proofErr w:type="spellStart"/>
+      <w:r>
+        <w:rPr>
+          <w:rFonts w:ascii="Segoe UI" w:eastAsia="Times New Roman" w:hAnsi="Segoe UI" w:cs="Segoe UI"/>
+          <w:i/>
+          <w:color w:val="24292E"/>
+          <w:sz w:val="24"/>
+          <w:szCs w:val="24"/>
+        </w:rPr>
+        <w:t>review_sentiment_</w:t>
+      </w:r>
+      <w:proofErr w:type="gramStart"/>
+      <w:r>
+        <w:rPr>
+          <w:rFonts w:ascii="Segoe UI" w:eastAsia="Times New Roman" w:hAnsi="Segoe UI" w:cs="Segoe UI"/>
+          <w:i/>
+          <w:color w:val="24292E"/>
+          <w:sz w:val="24"/>
+          <w:szCs w:val="24"/>
+        </w:rPr>
+        <w:t>score</w:t>
+      </w:r>
+      <w:proofErr w:type="spellEnd"/>
+      <w:r>
+        <w:rPr>
+          <w:rFonts w:ascii="Segoe UI" w:eastAsia="Times New Roman" w:hAnsi="Segoe UI" w:cs="Segoe UI"/>
+          <w:i/>
+          <w:color w:val="24292E"/>
+          <w:sz w:val="24"/>
+          <w:szCs w:val="24"/>
+        </w:rPr>
+        <w:t>(</w:t>
+      </w:r>
+      <w:proofErr w:type="gramEnd"/>
+      <w:r>
+        <w:rPr>
+          <w:rFonts w:ascii="Segoe UI" w:eastAsia="Times New Roman" w:hAnsi="Segoe UI" w:cs="Segoe UI"/>
+          <w:i/>
+          <w:color w:val="24292E"/>
+          <w:sz w:val="24"/>
+          <w:szCs w:val="24"/>
+        </w:rPr>
+        <w:t xml:space="preserve">) </w:t>
+      </w:r>
+      <w:r>
+        <w:rPr>
+          <w:rFonts w:ascii="Segoe UI" w:eastAsia="Times New Roman" w:hAnsi="Segoe UI" w:cs="Segoe UI"/>
+          <w:color w:val="24292E"/>
+          <w:sz w:val="24"/>
+          <w:szCs w:val="24"/>
+        </w:rPr>
+        <w:t>to</w:t>
+      </w:r>
+      <w:r>
+        <w:rPr>
+          <w:rFonts w:ascii="Segoe UI" w:eastAsia="Times New Roman" w:hAnsi="Segoe UI" w:cs="Segoe UI"/>
+          <w:color w:val="24292E"/>
+          <w:sz w:val="24"/>
+          <w:szCs w:val="24"/>
+        </w:rPr>
+        <w:t xml:space="preserve"> print movie review sentiment score</w:t>
+      </w:r>
+      <w:r>
+        <w:rPr>
+          <w:rFonts w:ascii="Segoe UI" w:eastAsia="Times New Roman" w:hAnsi="Segoe UI" w:cs="Segoe UI"/>
+          <w:color w:val="24292E"/>
+          <w:sz w:val="24"/>
+          <w:szCs w:val="24"/>
+        </w:rPr>
+        <w:t>s for selected reviews based on index number</w:t>
+      </w:r>
+      <w:r>
+        <w:rPr>
+          <w:rFonts w:ascii="Segoe UI" w:eastAsia="Times New Roman" w:hAnsi="Segoe UI" w:cs="Segoe UI"/>
+          <w:color w:val="24292E"/>
+          <w:sz w:val="24"/>
+          <w:szCs w:val="24"/>
+        </w:rPr>
+        <w:t xml:space="preserve"> (Exhibit 2)</w:t>
+      </w:r>
+      <w:r>
+        <w:rPr>
+          <w:rFonts w:ascii="Segoe UI" w:eastAsia="Times New Roman" w:hAnsi="Segoe UI" w:cs="Segoe UI"/>
+          <w:color w:val="24292E"/>
+          <w:sz w:val="24"/>
+          <w:szCs w:val="24"/>
+        </w:rPr>
+        <w:t xml:space="preserve">. This function </w:t>
+      </w:r>
+      <w:r>
+        <w:rPr>
+          <w:rFonts w:ascii="Segoe UI" w:eastAsia="Times New Roman" w:hAnsi="Segoe UI" w:cs="Segoe UI"/>
+          <w:color w:val="24292E"/>
+          <w:sz w:val="24"/>
+          <w:szCs w:val="24"/>
+        </w:rPr>
+        <w:t xml:space="preserve">prints the same results as my examples, but can be used to find the </w:t>
+      </w:r>
+      <w:r>
+        <w:rPr>
+          <w:rFonts w:ascii="Segoe UI" w:eastAsia="Times New Roman" w:hAnsi="Segoe UI" w:cs="Segoe UI"/>
+          <w:color w:val="24292E"/>
+          <w:sz w:val="24"/>
+          <w:szCs w:val="24"/>
+        </w:rPr>
+        <w:t>score for any selected review.</w:t>
+      </w:r>
+      <w:r>
+        <w:rPr>
+          <w:rFonts w:ascii="Segoe UI" w:hAnsi="Segoe UI" w:cs="Segoe UI"/>
+          <w:noProof/>
+          <w:sz w:val="24"/>
+          <w:szCs w:val="24"/>
+        </w:rPr>
+        <w:t xml:space="preserve"> The results show that the three selected reviews have mainly neutral language and postive sentiment is slightly greater than negative.</w:t>
+      </w:r>
+      <w:r>
+        <w:rPr>
+          <w:noProof/>
+        </w:rPr>
+        <w:t xml:space="preserve"> </w:t>
+      </w:r>
+    </w:p>
+    <w:p>
+      <w:pPr>
+        <w:pStyle w:val="ListParagraph"/>
         <w:numPr>
-          <w:ilvl w:val="0"/>
-          <w:numId w:val="1"/>
+          <w:ilvl w:val="1"/>
+          <w:numId w:val="2"/>
         </w:numPr>
-        <w:spacing w:before="100" w:beforeAutospacing="1" w:after="100" w:afterAutospacing="1" w:line="240" w:lineRule="auto"/>
-        <w:rPr>
-          <w:rFonts w:ascii="Segoe UI" w:eastAsia="Times New Roman" w:hAnsi="Segoe UI" w:cs="Segoe UI"/>
-          <w:color w:val="24292E"/>
-          <w:sz w:val="24"/>
-          <w:szCs w:val="24"/>
-        </w:rPr>
-      </w:pPr>
-      <w:r>
-        <w:rPr>
-          <w:rFonts w:ascii="Segoe UI" w:eastAsia="Times New Roman" w:hAnsi="Segoe UI" w:cs="Segoe UI"/>
-          <w:color w:val="24292E"/>
-          <w:sz w:val="24"/>
-          <w:szCs w:val="24"/>
-        </w:rPr>
-        <w:t>If you did some text analysis, what interesting things did you find? Graphs or other visualizations may be very</w:t>
-      </w:r>
-      <w:bookmarkStart w:id="0" w:name="_GoBack"/>
-      <w:bookmarkEnd w:id="0"/>
-      <w:r>
-        <w:rPr>
-          <w:rFonts w:ascii="Segoe UI" w:eastAsia="Times New Roman" w:hAnsi="Segoe UI" w:cs="Segoe UI"/>
-          <w:color w:val="24292E"/>
-          <w:sz w:val="24"/>
-          <w:szCs w:val="24"/>
-        </w:rPr>
-        <w:t xml:space="preserve"> useful here for showing your results.</w:t>
-      </w:r>
-    </w:p>
-    <w:p>
-      <w:pPr>
-        <w:numPr>
-          <w:ilvl w:val="0"/>
-          <w:numId w:val="1"/>
-        </w:numPr>
-        <w:spacing w:before="60" w:after="100" w:afterAutospacing="1" w:line="240" w:lineRule="auto"/>
-        <w:rPr>
-          <w:rFonts w:ascii="Segoe UI" w:eastAsia="Times New Roman" w:hAnsi="Segoe UI" w:cs="Segoe UI"/>
-          <w:color w:val="24292E"/>
-          <w:sz w:val="24"/>
-          <w:szCs w:val="24"/>
-        </w:rPr>
-      </w:pPr>
-      <w:r>
-        <w:rPr>
-          <w:rFonts w:ascii="Segoe UI" w:eastAsia="Times New Roman" w:hAnsi="Segoe UI" w:cs="Segoe UI"/>
-          <w:color w:val="24292E"/>
-          <w:sz w:val="24"/>
-          <w:szCs w:val="24"/>
-        </w:rPr>
-        <w:t>If you created a program that does something interesting (e.g. a Markov text synthesizer), be sure to provide a few interesting examples of the program's output.</w:t>
-      </w:r>
-    </w:p>
-    <w:p>
-      <w:pPr>
-        <w:spacing w:before="60" w:after="100" w:afterAutospacing="1" w:line="240" w:lineRule="auto"/>
-        <w:rPr>
-          <w:rFonts w:ascii="Segoe UI" w:eastAsia="Times New Roman" w:hAnsi="Segoe UI" w:cs="Segoe UI"/>
-          <w:color w:val="24292E"/>
-          <w:sz w:val="24"/>
-          <w:szCs w:val="24"/>
-        </w:rPr>
-      </w:pPr>
-      <w:r>
-        <w:rPr>
+        <w:spacing w:after="240" w:line="240" w:lineRule="auto"/>
+        <w:rPr>
+          <w:rFonts w:ascii="Segoe UI" w:eastAsia="Times New Roman" w:hAnsi="Segoe UI" w:cs="Segoe UI"/>
+          <w:color w:val="24292E"/>
+          <w:sz w:val="24"/>
+          <w:szCs w:val="24"/>
+        </w:rPr>
+      </w:pPr>
+      <w:r>
+        <w:rPr>
+          <w:rFonts w:ascii="Segoe UI" w:hAnsi="Segoe UI" w:cs="Segoe UI"/>
           <w:noProof/>
+          <w:sz w:val="24"/>
+        </w:rPr>
+        <w:t>In addition to sentiment analysis I wanted to analyze how certain words were utilized in the text.</w:t>
+      </w:r>
+      <w:r>
+        <w:rPr>
+          <w:rFonts w:ascii="Segoe UI" w:hAnsi="Segoe UI" w:cs="Segoe UI"/>
+          <w:noProof/>
+          <w:sz w:val="24"/>
+        </w:rPr>
+        <w:t xml:space="preserve"> For my examples I first had to tokenize each review using the </w:t>
+      </w:r>
+      <w:r>
+        <w:rPr>
+          <w:rFonts w:ascii="Segoe UI" w:hAnsi="Segoe UI" w:cs="Segoe UI"/>
+          <w:i/>
+          <w:noProof/>
+          <w:sz w:val="24"/>
+        </w:rPr>
+        <w:t xml:space="preserve">text_process(text) </w:t>
+      </w:r>
+      <w:r>
+        <w:rPr>
+          <w:rFonts w:ascii="Segoe UI" w:hAnsi="Segoe UI" w:cs="Segoe UI"/>
+          <w:noProof/>
+          <w:sz w:val="24"/>
+        </w:rPr>
+        <w:t xml:space="preserve">function. Then I was able to use </w:t>
+      </w:r>
+      <w:r>
+        <w:rPr>
+          <w:rFonts w:ascii="Segoe UI" w:hAnsi="Segoe UI" w:cs="Segoe UI"/>
+          <w:i/>
+          <w:noProof/>
+          <w:sz w:val="24"/>
+        </w:rPr>
+        <w:t>FreqDist()</w:t>
+      </w:r>
+      <w:r>
+        <w:rPr>
+          <w:rFonts w:ascii="Segoe UI" w:hAnsi="Segoe UI" w:cs="Segoe UI"/>
+          <w:noProof/>
+          <w:sz w:val="24"/>
+        </w:rPr>
+        <w:t xml:space="preserve"> on the tokens to print the frequency distribution. From here I used the </w:t>
+      </w:r>
+      <w:r>
+        <w:rPr>
+          <w:rFonts w:ascii="Segoe UI" w:hAnsi="Segoe UI" w:cs="Segoe UI"/>
+          <w:i/>
+          <w:noProof/>
+          <w:sz w:val="24"/>
+        </w:rPr>
+        <w:t>most_common()</w:t>
+      </w:r>
+      <w:r>
+        <w:rPr>
+          <w:rFonts w:ascii="Segoe UI" w:hAnsi="Segoe UI" w:cs="Segoe UI"/>
+          <w:noProof/>
+          <w:sz w:val="24"/>
+        </w:rPr>
+        <w:t xml:space="preserve"> function to see what the top ten words used and their frequencies. Many of the words relate to the setting of the movie: high school and Beverly Hills and it is not surprising to see overlaps of most common words across the reviews (Exhibit 3). To simplify this process I created a function </w:t>
+      </w:r>
+      <w:r>
+        <w:rPr>
+          <w:rFonts w:ascii="Segoe UI" w:hAnsi="Segoe UI" w:cs="Segoe UI"/>
+          <w:i/>
+          <w:noProof/>
+          <w:sz w:val="24"/>
+        </w:rPr>
+        <w:t>freqdist_tokens</w:t>
+      </w:r>
+      <w:r>
+        <w:rPr>
+          <w:rFonts w:ascii="Segoe UI" w:hAnsi="Segoe UI" w:cs="Segoe UI"/>
+          <w:i/>
+          <w:noProof/>
+          <w:sz w:val="24"/>
+        </w:rPr>
+        <w:t xml:space="preserve">(n) </w:t>
+      </w:r>
+      <w:r>
+        <w:rPr>
+          <w:rFonts w:ascii="Segoe UI" w:hAnsi="Segoe UI" w:cs="Segoe UI"/>
+          <w:noProof/>
+          <w:sz w:val="24"/>
+        </w:rPr>
+        <w:t xml:space="preserve">which tokenizes the reviews and creates a frequency distribution when run. The results are the same as Exhibit 3 and the same </w:t>
+      </w:r>
+      <w:r>
+        <w:rPr>
+          <w:rFonts w:ascii="Segoe UI" w:hAnsi="Segoe UI" w:cs="Segoe UI"/>
+          <w:i/>
+          <w:noProof/>
+          <w:sz w:val="24"/>
+        </w:rPr>
+        <w:t>most_common()</w:t>
+      </w:r>
+      <w:r>
+        <w:rPr>
+          <w:rFonts w:ascii="Segoe UI" w:hAnsi="Segoe UI" w:cs="Segoe UI"/>
+          <w:noProof/>
+          <w:sz w:val="24"/>
+        </w:rPr>
+        <w:t xml:space="preserve"> </w:t>
+      </w:r>
+      <w:r>
+        <w:rPr>
+          <w:rFonts w:ascii="Segoe UI" w:hAnsi="Segoe UI" w:cs="Segoe UI"/>
+          <w:noProof/>
+          <w:sz w:val="24"/>
+        </w:rPr>
+        <w:t xml:space="preserve">analysis can also be completed on these reviews. It would be interesting to look at this information on a larger scale to see what the biggest topics of discussion are on the movie </w:t>
+      </w:r>
+      <w:r>
+        <w:rPr>
+          <w:rFonts w:ascii="Segoe UI" w:hAnsi="Segoe UI" w:cs="Segoe UI"/>
+          <w:i/>
+          <w:noProof/>
+          <w:sz w:val="24"/>
+        </w:rPr>
+        <w:t>Clueless.</w:t>
+      </w:r>
+    </w:p>
+    <w:p>
+      <w:pPr>
+        <w:spacing w:after="240" w:line="240" w:lineRule="auto"/>
+        <w:rPr>
+          <w:rFonts w:ascii="Segoe UI" w:eastAsia="Times New Roman" w:hAnsi="Segoe UI" w:cs="Segoe UI"/>
+          <w:color w:val="24292E"/>
+          <w:sz w:val="24"/>
+          <w:szCs w:val="24"/>
+        </w:rPr>
+      </w:pPr>
+    </w:p>
+    <w:p>
+      <w:pPr>
+        <w:spacing w:after="240" w:line="240" w:lineRule="auto"/>
+        <w:rPr>
+          <w:rFonts w:ascii="Segoe UI" w:eastAsia="Times New Roman" w:hAnsi="Segoe UI" w:cs="Segoe UI"/>
+          <w:color w:val="24292E"/>
+          <w:sz w:val="24"/>
+          <w:szCs w:val="24"/>
+        </w:rPr>
+      </w:pPr>
+    </w:p>
+    <w:p>
+      <w:pPr>
+        <w:spacing w:after="240" w:line="240" w:lineRule="auto"/>
+        <w:rPr>
+          <w:rFonts w:ascii="Segoe UI" w:eastAsia="Times New Roman" w:hAnsi="Segoe UI" w:cs="Segoe UI"/>
+          <w:color w:val="24292E"/>
+          <w:sz w:val="24"/>
+          <w:szCs w:val="24"/>
+        </w:rPr>
+      </w:pPr>
+    </w:p>
+    <w:p>
+      <w:pPr>
+        <w:spacing w:after="240" w:line="240" w:lineRule="auto"/>
+        <w:rPr>
+          <w:rFonts w:ascii="Segoe UI" w:eastAsia="Times New Roman" w:hAnsi="Segoe UI" w:cs="Segoe UI"/>
+          <w:color w:val="24292E"/>
+          <w:sz w:val="24"/>
+          <w:szCs w:val="24"/>
+        </w:rPr>
+      </w:pPr>
+    </w:p>
+    <w:p>
+      <w:pPr>
+        <w:spacing w:after="240" w:line="240" w:lineRule="auto"/>
+        <w:rPr>
+          <w:rFonts w:ascii="Segoe UI" w:eastAsia="Times New Roman" w:hAnsi="Segoe UI" w:cs="Segoe UI"/>
+          <w:color w:val="24292E"/>
+          <w:sz w:val="24"/>
+          <w:szCs w:val="24"/>
+        </w:rPr>
+      </w:pPr>
+    </w:p>
+    <w:p>
+      <w:pPr>
+        <w:spacing w:after="240" w:line="240" w:lineRule="auto"/>
+        <w:rPr>
+          <w:rFonts w:ascii="Segoe UI" w:eastAsia="Times New Roman" w:hAnsi="Segoe UI" w:cs="Segoe UI"/>
+          <w:color w:val="24292E"/>
+          <w:sz w:val="24"/>
+          <w:szCs w:val="24"/>
+          <w:u w:val="single"/>
+        </w:rPr>
+      </w:pPr>
+      <w:r>
+        <w:rPr>
+          <w:rFonts w:ascii="Segoe UI" w:eastAsia="Times New Roman" w:hAnsi="Segoe UI" w:cs="Segoe UI"/>
+          <w:color w:val="24292E"/>
+          <w:sz w:val="24"/>
+          <w:szCs w:val="24"/>
+          <w:u w:val="single"/>
+        </w:rPr>
+        <w:lastRenderedPageBreak/>
+        <w:t>Exhibit 1</w:t>
+      </w:r>
+    </w:p>
+    <w:p>
+      <w:pPr>
+        <w:spacing w:after="240" w:line="240" w:lineRule="auto"/>
+        <w:rPr>
+          <w:rFonts w:ascii="Segoe UI" w:eastAsia="Times New Roman" w:hAnsi="Segoe UI" w:cs="Segoe UI"/>
+          <w:color w:val="24292E"/>
+          <w:sz w:val="24"/>
+          <w:szCs w:val="24"/>
+        </w:rPr>
+      </w:pPr>
+      <w:r>
+        <w:rPr>
+          <w:noProof/>
         </w:rPr>
         <w:drawing>
-          <wp:inline distT="0" distB="0" distL="0" distR="0" wp14:anchorId="6A3181D9" wp14:editId="2FCBE778">
+          <wp:inline distT="0" distB="0" distL="0" distR="0" wp14:anchorId="4D8203F3" wp14:editId="0FDE52F4">
             <wp:extent cx="5943600" cy="1661795"/>
             <wp:effectExtent l="0" t="0" r="0" b="0"/>
             <wp:docPr id="2" name="Picture 2"/>
@@ -516,7 +1491,29 @@
     </w:p>
     <w:p>
       <w:pPr>
-        <w:spacing w:before="60" w:after="100" w:afterAutospacing="1" w:line="240" w:lineRule="auto"/>
+        <w:spacing w:after="240" w:line="240" w:lineRule="auto"/>
+        <w:rPr>
+          <w:rFonts w:ascii="Segoe UI" w:eastAsia="Times New Roman" w:hAnsi="Segoe UI" w:cs="Segoe UI"/>
+          <w:color w:val="24292E"/>
+          <w:sz w:val="24"/>
+          <w:szCs w:val="24"/>
+          <w:u w:val="single"/>
+        </w:rPr>
+      </w:pPr>
+      <w:r>
+        <w:rPr>
+          <w:rFonts w:ascii="Segoe UI" w:eastAsia="Times New Roman" w:hAnsi="Segoe UI" w:cs="Segoe UI"/>
+          <w:color w:val="24292E"/>
+          <w:sz w:val="24"/>
+          <w:szCs w:val="24"/>
+          <w:u w:val="single"/>
+        </w:rPr>
+        <w:t>Exhibit 2</w:t>
+      </w:r>
+    </w:p>
+    <w:p>
+      <w:pPr>
+        <w:spacing w:after="240" w:line="240" w:lineRule="auto"/>
         <w:rPr>
           <w:rFonts w:ascii="Segoe UI" w:eastAsia="Times New Roman" w:hAnsi="Segoe UI" w:cs="Segoe UI"/>
           <w:color w:val="24292E"/>
@@ -529,7 +1526,7 @@
           <w:noProof/>
         </w:rPr>
         <w:drawing>
-          <wp:inline distT="0" distB="0" distL="0" distR="0" wp14:anchorId="5BB293EA" wp14:editId="2FA05DE9">
+          <wp:inline distT="0" distB="0" distL="0" distR="0" wp14:anchorId="1B3F4BD1" wp14:editId="664C41ED">
             <wp:extent cx="5943600" cy="356870"/>
             <wp:effectExtent l="0" t="0" r="0" b="5080"/>
             <wp:docPr id="1" name="Picture 1"/>
@@ -563,6 +1560,28 @@
             </a:graphic>
           </wp:inline>
         </w:drawing>
+      </w:r>
+    </w:p>
+    <w:p>
+      <w:pPr>
+        <w:spacing w:before="60" w:after="100" w:afterAutospacing="1" w:line="240" w:lineRule="auto"/>
+        <w:rPr>
+          <w:rFonts w:ascii="Segoe UI" w:eastAsia="Times New Roman" w:hAnsi="Segoe UI" w:cs="Segoe UI"/>
+          <w:color w:val="24292E"/>
+          <w:sz w:val="24"/>
+          <w:szCs w:val="24"/>
+          <w:u w:val="single"/>
+        </w:rPr>
+      </w:pPr>
+      <w:r>
+        <w:rPr>
+          <w:rFonts w:ascii="Segoe UI" w:eastAsia="Times New Roman" w:hAnsi="Segoe UI" w:cs="Segoe UI"/>
+          <w:color w:val="24292E"/>
+          <w:sz w:val="24"/>
+          <w:szCs w:val="24"/>
+          <w:u w:val="single"/>
+        </w:rPr>
+        <w:t>Exhibit 3</w:t>
       </w:r>
     </w:p>
     <w:p>
@@ -624,6 +1643,28 @@
           <w:color w:val="24292E"/>
           <w:sz w:val="24"/>
           <w:szCs w:val="24"/>
+          <w:u w:val="single"/>
+        </w:rPr>
+      </w:pPr>
+      <w:r>
+        <w:rPr>
+          <w:rFonts w:ascii="Segoe UI" w:eastAsia="Times New Roman" w:hAnsi="Segoe UI" w:cs="Segoe UI"/>
+          <w:color w:val="24292E"/>
+          <w:sz w:val="24"/>
+          <w:szCs w:val="24"/>
+          <w:u w:val="single"/>
+        </w:rPr>
+        <w:t>Exhibit 4</w:t>
+      </w:r>
+    </w:p>
+    <w:p>
+      <w:pPr>
+        <w:spacing w:before="60" w:after="100" w:afterAutospacing="1" w:line="240" w:lineRule="auto"/>
+        <w:rPr>
+          <w:rFonts w:ascii="Segoe UI" w:eastAsia="Times New Roman" w:hAnsi="Segoe UI" w:cs="Segoe UI"/>
+          <w:color w:val="24292E"/>
+          <w:sz w:val="24"/>
+          <w:szCs w:val="24"/>
         </w:rPr>
       </w:pPr>
       <w:r>
@@ -669,6 +1710,79 @@
     </w:p>
     <w:p>
       <w:pPr>
+        <w:spacing w:before="60" w:after="100" w:afterAutospacing="1" w:line="240" w:lineRule="auto"/>
+        <w:rPr>
+          <w:rFonts w:ascii="Segoe UI" w:eastAsia="Times New Roman" w:hAnsi="Segoe UI" w:cs="Segoe UI"/>
+          <w:color w:val="24292E"/>
+          <w:sz w:val="24"/>
+          <w:szCs w:val="24"/>
+        </w:rPr>
+      </w:pPr>
+    </w:p>
+    <w:p>
+      <w:pPr>
+        <w:spacing w:before="60" w:after="100" w:afterAutospacing="1" w:line="240" w:lineRule="auto"/>
+        <w:rPr>
+          <w:rFonts w:ascii="Segoe UI" w:eastAsia="Times New Roman" w:hAnsi="Segoe UI" w:cs="Segoe UI"/>
+          <w:color w:val="24292E"/>
+          <w:sz w:val="24"/>
+          <w:szCs w:val="24"/>
+        </w:rPr>
+      </w:pPr>
+    </w:p>
+    <w:p>
+      <w:pPr>
+        <w:spacing w:before="60" w:after="100" w:afterAutospacing="1" w:line="240" w:lineRule="auto"/>
+        <w:rPr>
+          <w:rFonts w:ascii="Segoe UI" w:eastAsia="Times New Roman" w:hAnsi="Segoe UI" w:cs="Segoe UI"/>
+          <w:color w:val="24292E"/>
+          <w:sz w:val="24"/>
+          <w:szCs w:val="24"/>
+        </w:rPr>
+      </w:pPr>
+    </w:p>
+    <w:p>
+      <w:pPr>
+        <w:spacing w:before="60" w:after="100" w:afterAutospacing="1" w:line="240" w:lineRule="auto"/>
+        <w:rPr>
+          <w:rFonts w:ascii="Segoe UI" w:eastAsia="Times New Roman" w:hAnsi="Segoe UI" w:cs="Segoe UI"/>
+          <w:color w:val="24292E"/>
+          <w:sz w:val="24"/>
+          <w:szCs w:val="24"/>
+        </w:rPr>
+      </w:pPr>
+    </w:p>
+    <w:p>
+      <w:pPr>
+        <w:spacing w:before="60" w:after="100" w:afterAutospacing="1" w:line="240" w:lineRule="auto"/>
+        <w:rPr>
+          <w:rFonts w:ascii="Segoe UI" w:eastAsia="Times New Roman" w:hAnsi="Segoe UI" w:cs="Segoe UI"/>
+          <w:color w:val="24292E"/>
+          <w:sz w:val="24"/>
+          <w:szCs w:val="24"/>
+        </w:rPr>
+      </w:pPr>
+    </w:p>
+    <w:p>
+      <w:pPr>
+        <w:spacing w:before="60" w:after="100" w:afterAutospacing="1" w:line="240" w:lineRule="auto"/>
+        <w:rPr>
+          <w:rFonts w:ascii="Segoe UI" w:eastAsia="Times New Roman" w:hAnsi="Segoe UI" w:cs="Segoe UI"/>
+          <w:color w:val="24292E"/>
+          <w:sz w:val="24"/>
+          <w:szCs w:val="24"/>
+        </w:rPr>
+      </w:pPr>
+      <w:bookmarkStart w:id="0" w:name="_GoBack"/>
+      <w:bookmarkEnd w:id="0"/>
+    </w:p>
+    <w:p>
+      <w:pPr>
+        <w:pStyle w:val="ListParagraph"/>
+        <w:numPr>
+          <w:ilvl w:val="0"/>
+          <w:numId w:val="2"/>
+        </w:numPr>
         <w:spacing w:after="240" w:line="240" w:lineRule="auto"/>
         <w:rPr>
           <w:rFonts w:ascii="Segoe UI" w:eastAsia="Times New Roman" w:hAnsi="Segoe UI" w:cs="Segoe UI"/>
@@ -686,40 +1800,26 @@
           <w:sz w:val="24"/>
           <w:szCs w:val="24"/>
         </w:rPr>
-        <w:t>4. Reflection</w:t>
-      </w:r>
-      <w:r>
-        <w:rPr>
-          <w:rFonts w:ascii="Segoe UI" w:eastAsia="Times New Roman" w:hAnsi="Segoe UI" w:cs="Segoe UI"/>
-          <w:color w:val="24292E"/>
-          <w:sz w:val="24"/>
-          <w:szCs w:val="24"/>
-        </w:rPr>
-        <w:t xml:space="preserve"> [~1 paragraph] </w:t>
-      </w:r>
-      <w:proofErr w:type="gramStart"/>
-      <w:r>
-        <w:rPr>
-          <w:rFonts w:ascii="Segoe UI" w:eastAsia="Times New Roman" w:hAnsi="Segoe UI" w:cs="Segoe UI"/>
-          <w:color w:val="24292E"/>
-          <w:sz w:val="24"/>
-          <w:szCs w:val="24"/>
-        </w:rPr>
-        <w:t>From</w:t>
-      </w:r>
-      <w:proofErr w:type="gramEnd"/>
-      <w:r>
-        <w:rPr>
-          <w:rFonts w:ascii="Segoe UI" w:eastAsia="Times New Roman" w:hAnsi="Segoe UI" w:cs="Segoe UI"/>
-          <w:color w:val="24292E"/>
-          <w:sz w:val="24"/>
-          <w:szCs w:val="24"/>
-        </w:rPr>
-        <w:t xml:space="preserve"> a process point of view, what went well? What could you improve? Other possible reflection topics: Was your project appropriately scoped? Did you have a good plan for unit testing? How will you use what you learned going forward? What do you wish you knew before you started that would have helped you succeed?</w:t>
-      </w:r>
-    </w:p>
-    <w:p>
-      <w:pPr>
+        <w:lastRenderedPageBreak/>
+        <w:t>Reflection</w:t>
+      </w:r>
+      <w:r>
+        <w:rPr>
+          <w:rFonts w:ascii="Segoe UI" w:eastAsia="Times New Roman" w:hAnsi="Segoe UI" w:cs="Segoe UI"/>
+          <w:color w:val="24292E"/>
+          <w:sz w:val="24"/>
+          <w:szCs w:val="24"/>
+        </w:rPr>
+        <w:t> </w:t>
+      </w:r>
+    </w:p>
+    <w:p>
+      <w:pPr>
+        <w:pStyle w:val="ListParagraph"/>
+        <w:numPr>
+          <w:ilvl w:val="1"/>
+          <w:numId w:val="2"/>
+        </w:numPr>
         <w:spacing w:after="240" w:line="240" w:lineRule="auto"/>
         <w:rPr>
           <w:rFonts w:ascii="Segoe UI" w:eastAsia="Times New Roman" w:hAnsi="Segoe UI" w:cs="Segoe UI"/>
@@ -731,50 +1831,66 @@
       <w:r>
         <w:rPr>
           <w:rFonts w:ascii="Segoe UI" w:eastAsia="Times New Roman" w:hAnsi="Segoe UI" w:cs="Segoe UI"/>
-          <w:color w:val="24292E"/>
-          <w:sz w:val="24"/>
-          <w:szCs w:val="24"/>
-        </w:rPr>
-        <w:lastRenderedPageBreak/>
-        <w:t>Also discuss your team process in your reflection. How did you plan to divide the work (e.g. split by task, always pair program together, etc.) and how did it actually happen? Were there any issues that arose while working together, and how did you address them? What would you do differently next time?</w:t>
-      </w:r>
-    </w:p>
-    <w:p/>
-    <w:p/>
-    <w:p>
-      <w:hyperlink r:id="rId9" w:history="1">
-        <w:r>
-          <w:rPr>
-            <w:rStyle w:val="Hyperlink"/>
-          </w:rPr>
-          <w:t>https://www.nltk.org/api/nltk.sentiment.html</w:t>
-        </w:r>
-      </w:hyperlink>
-    </w:p>
-    <w:p>
-      <w:hyperlink r:id="rId10" w:history="1">
-        <w:r>
-          <w:rPr>
-            <w:rStyle w:val="Hyperlink"/>
-          </w:rPr>
-          <w:t>http://www.nltk.org/index.html</w:t>
-        </w:r>
-      </w:hyperlink>
-      <w:r>
-        <w:t xml:space="preserve"> </w:t>
-      </w:r>
-    </w:p>
-    <w:p>
-      <w:hyperlink r:id="rId11" w:history="1">
-        <w:r>
-          <w:rPr>
-            <w:rStyle w:val="Hyperlink"/>
-          </w:rPr>
-          <w:t>https://www.nltk.org/data.html</w:t>
-        </w:r>
-      </w:hyperlink>
-    </w:p>
-    <w:p/>
+          <w:bCs/>
+          <w:color w:val="24292E"/>
+          <w:sz w:val="24"/>
+          <w:szCs w:val="24"/>
+        </w:rPr>
+        <w:t>I think that things went well during this assignment. I was unsure of how to begin this assignment and attempted to make it much more complicated than it needed to be. But once I figured out what packages to use and how they were used the assignment worked out.</w:t>
+      </w:r>
+    </w:p>
+    <w:p>
+      <w:pPr>
+        <w:pStyle w:val="ListParagraph"/>
+        <w:numPr>
+          <w:ilvl w:val="1"/>
+          <w:numId w:val="2"/>
+        </w:numPr>
+        <w:spacing w:after="240" w:line="240" w:lineRule="auto"/>
+        <w:rPr>
+          <w:rFonts w:ascii="Segoe UI" w:eastAsia="Times New Roman" w:hAnsi="Segoe UI" w:cs="Segoe UI"/>
+          <w:color w:val="24292E"/>
+          <w:sz w:val="24"/>
+          <w:szCs w:val="24"/>
+        </w:rPr>
+      </w:pPr>
+      <w:r>
+        <w:rPr>
+          <w:rFonts w:ascii="Segoe UI" w:eastAsia="Times New Roman" w:hAnsi="Segoe UI" w:cs="Segoe UI"/>
+          <w:bCs/>
+          <w:color w:val="24292E"/>
+          <w:sz w:val="24"/>
+          <w:szCs w:val="24"/>
+        </w:rPr>
+        <w:t>I spent a lot of time testing different functions and learning how to use the packages and import data/use correct data structures which limited the time I had to create more functions. I worked alone on this project and believe the functionality could be greatly increased if I were to work with a partner. I used the main function for testing and created a lot of test code (much of which I have deleted). This process may be time consuming but it helps to see hands on what you are accomplishing step by step.</w:t>
+      </w:r>
+    </w:p>
+    <w:p>
+      <w:pPr>
+        <w:pStyle w:val="ListParagraph"/>
+        <w:numPr>
+          <w:ilvl w:val="1"/>
+          <w:numId w:val="2"/>
+        </w:numPr>
+        <w:spacing w:after="240" w:line="240" w:lineRule="auto"/>
+        <w:rPr>
+          <w:rFonts w:ascii="Segoe UI" w:eastAsia="Times New Roman" w:hAnsi="Segoe UI" w:cs="Segoe UI"/>
+          <w:color w:val="24292E"/>
+          <w:sz w:val="24"/>
+          <w:szCs w:val="24"/>
+        </w:rPr>
+      </w:pPr>
+      <w:r>
+        <w:rPr>
+          <w:rFonts w:ascii="Segoe UI" w:eastAsia="Times New Roman" w:hAnsi="Segoe UI" w:cs="Segoe UI"/>
+          <w:bCs/>
+          <w:color w:val="24292E"/>
+          <w:sz w:val="24"/>
+          <w:szCs w:val="24"/>
+        </w:rPr>
+        <w:t xml:space="preserve">Going forward I will ask for more help from peers when I get stuck and hopefully be able to develop some collaborative code. </w:t>
+      </w:r>
+    </w:p>
     <w:p/>
     <w:sectPr>
       <w:pgSz w:w="12240" w:h="15840"/>
@@ -789,6 +1905,155 @@
 <file path=word/numbering.xml><?xml version="1.0" encoding="utf-8"?>
 <w:numbering xmlns:wpc="http://schemas.microsoft.com/office/word/2010/wordprocessingCanvas" xmlns:cx="http://schemas.microsoft.com/office/drawing/2014/chartex" xmlns:cx1="http://schemas.microsoft.com/office/drawing/2015/9/8/chartex" xmlns:mc="http://schemas.openxmlformats.org/markup-compatibility/2006" xmlns:o="urn:schemas-microsoft-com:office:office" xmlns:r="http://schemas.openxmlformats.org/officeDocument/2006/relationships" xmlns:m="http://schemas.openxmlformats.org/officeDocument/2006/math" xmlns:v="urn:schemas-microsoft-com:vml" xmlns:wp14="http://schemas.microsoft.com/office/word/2010/wordprocessingDrawing" xmlns:wp="http://schemas.openxmlformats.org/drawingml/2006/wordprocessingDrawing" xmlns:w10="urn:schemas-microsoft-com:office:word" xmlns:w="http://schemas.openxmlformats.org/wordprocessingml/2006/main" xmlns:w14="http://schemas.microsoft.com/office/word/2010/wordml" xmlns:w15="http://schemas.microsoft.com/office/word/2012/wordml" xmlns:w16se="http://schemas.microsoft.com/office/word/2015/wordml/symex" xmlns:wpg="http://schemas.microsoft.com/office/word/2010/wordprocessingGroup" xmlns:wpi="http://schemas.microsoft.com/office/word/2010/wordprocessingInk" xmlns:wne="http://schemas.microsoft.com/office/word/2006/wordml" xmlns:wps="http://schemas.microsoft.com/office/word/2010/wordprocessingShape" mc:Ignorable="w14 w15 w16se wp14">
   <w:abstractNum w:abstractNumId="0" w15:restartNumberingAfterBreak="0">
+    <w:nsid w:val="3EBF754A"/>
+    <w:multiLevelType w:val="multilevel"/>
+    <w:tmpl w:val="4D4E088C"/>
+    <w:lvl w:ilvl="0">
+      <w:start w:val="1"/>
+      <w:numFmt w:val="lowerLetter"/>
+      <w:lvlText w:val="%1)"/>
+      <w:lvlJc w:val="left"/>
+      <w:pPr>
+        <w:tabs>
+          <w:tab w:val="num" w:pos="720"/>
+        </w:tabs>
+        <w:ind w:left="720" w:hanging="360"/>
+      </w:pPr>
+      <w:rPr>
+        <w:rFonts w:hint="default"/>
+        <w:sz w:val="20"/>
+      </w:rPr>
+    </w:lvl>
+    <w:lvl w:ilvl="1" w:tentative="1">
+      <w:start w:val="1"/>
+      <w:numFmt w:val="bullet"/>
+      <w:lvlText w:val="o"/>
+      <w:lvlJc w:val="left"/>
+      <w:pPr>
+        <w:tabs>
+          <w:tab w:val="num" w:pos="1440"/>
+        </w:tabs>
+        <w:ind w:left="1440" w:hanging="360"/>
+      </w:pPr>
+      <w:rPr>
+        <w:rFonts w:ascii="Courier New" w:hAnsi="Courier New" w:hint="default"/>
+        <w:sz w:val="20"/>
+      </w:rPr>
+    </w:lvl>
+    <w:lvl w:ilvl="2" w:tentative="1">
+      <w:start w:val="1"/>
+      <w:numFmt w:val="bullet"/>
+      <w:lvlText w:val=""/>
+      <w:lvlJc w:val="left"/>
+      <w:pPr>
+        <w:tabs>
+          <w:tab w:val="num" w:pos="2160"/>
+        </w:tabs>
+        <w:ind w:left="2160" w:hanging="360"/>
+      </w:pPr>
+      <w:rPr>
+        <w:rFonts w:ascii="Wingdings" w:hAnsi="Wingdings" w:hint="default"/>
+        <w:sz w:val="20"/>
+      </w:rPr>
+    </w:lvl>
+    <w:lvl w:ilvl="3" w:tentative="1">
+      <w:start w:val="1"/>
+      <w:numFmt w:val="bullet"/>
+      <w:lvlText w:val=""/>
+      <w:lvlJc w:val="left"/>
+      <w:pPr>
+        <w:tabs>
+          <w:tab w:val="num" w:pos="2880"/>
+        </w:tabs>
+        <w:ind w:left="2880" w:hanging="360"/>
+      </w:pPr>
+      <w:rPr>
+        <w:rFonts w:ascii="Wingdings" w:hAnsi="Wingdings" w:hint="default"/>
+        <w:sz w:val="20"/>
+      </w:rPr>
+    </w:lvl>
+    <w:lvl w:ilvl="4" w:tentative="1">
+      <w:start w:val="1"/>
+      <w:numFmt w:val="bullet"/>
+      <w:lvlText w:val=""/>
+      <w:lvlJc w:val="left"/>
+      <w:pPr>
+        <w:tabs>
+          <w:tab w:val="num" w:pos="3600"/>
+        </w:tabs>
+        <w:ind w:left="3600" w:hanging="360"/>
+      </w:pPr>
+      <w:rPr>
+        <w:rFonts w:ascii="Wingdings" w:hAnsi="Wingdings" w:hint="default"/>
+        <w:sz w:val="20"/>
+      </w:rPr>
+    </w:lvl>
+    <w:lvl w:ilvl="5" w:tentative="1">
+      <w:start w:val="1"/>
+      <w:numFmt w:val="bullet"/>
+      <w:lvlText w:val=""/>
+      <w:lvlJc w:val="left"/>
+      <w:pPr>
+        <w:tabs>
+          <w:tab w:val="num" w:pos="4320"/>
+        </w:tabs>
+        <w:ind w:left="4320" w:hanging="360"/>
+      </w:pPr>
+      <w:rPr>
+        <w:rFonts w:ascii="Wingdings" w:hAnsi="Wingdings" w:hint="default"/>
+        <w:sz w:val="20"/>
+      </w:rPr>
+    </w:lvl>
+    <w:lvl w:ilvl="6" w:tentative="1">
+      <w:start w:val="1"/>
+      <w:numFmt w:val="bullet"/>
+      <w:lvlText w:val=""/>
+      <w:lvlJc w:val="left"/>
+      <w:pPr>
+        <w:tabs>
+          <w:tab w:val="num" w:pos="5040"/>
+        </w:tabs>
+        <w:ind w:left="5040" w:hanging="360"/>
+      </w:pPr>
+      <w:rPr>
+        <w:rFonts w:ascii="Wingdings" w:hAnsi="Wingdings" w:hint="default"/>
+        <w:sz w:val="20"/>
+      </w:rPr>
+    </w:lvl>
+    <w:lvl w:ilvl="7" w:tentative="1">
+      <w:start w:val="1"/>
+      <w:numFmt w:val="bullet"/>
+      <w:lvlText w:val=""/>
+      <w:lvlJc w:val="left"/>
+      <w:pPr>
+        <w:tabs>
+          <w:tab w:val="num" w:pos="5760"/>
+        </w:tabs>
+        <w:ind w:left="5760" w:hanging="360"/>
+      </w:pPr>
+      <w:rPr>
+        <w:rFonts w:ascii="Wingdings" w:hAnsi="Wingdings" w:hint="default"/>
+        <w:sz w:val="20"/>
+      </w:rPr>
+    </w:lvl>
+    <w:lvl w:ilvl="8" w:tentative="1">
+      <w:start w:val="1"/>
+      <w:numFmt w:val="bullet"/>
+      <w:lvlText w:val=""/>
+      <w:lvlJc w:val="left"/>
+      <w:pPr>
+        <w:tabs>
+          <w:tab w:val="num" w:pos="6480"/>
+        </w:tabs>
+        <w:ind w:left="6480" w:hanging="360"/>
+      </w:pPr>
+      <w:rPr>
+        <w:rFonts w:ascii="Wingdings" w:hAnsi="Wingdings" w:hint="default"/>
+        <w:sz w:val="20"/>
+      </w:rPr>
+    </w:lvl>
+  </w:abstractNum>
+  <w:abstractNum w:abstractNumId="1" w15:restartNumberingAfterBreak="0">
     <w:nsid w:val="5A81506C"/>
     <w:multiLevelType w:val="hybridMultilevel"/>
     <w:tmpl w:val="F702A788"/>
@@ -878,7 +2143,7 @@
       </w:pPr>
     </w:lvl>
   </w:abstractNum>
-  <w:abstractNum w:abstractNumId="1" w15:restartNumberingAfterBreak="0">
+  <w:abstractNum w:abstractNumId="2" w15:restartNumberingAfterBreak="0">
     <w:nsid w:val="707F12C0"/>
     <w:multiLevelType w:val="multilevel"/>
     <w:tmpl w:val="F8600252"/>
@@ -1028,9 +2293,12 @@
     </w:lvl>
   </w:abstractNum>
   <w:num w:numId="1">
+    <w:abstractNumId w:val="2"/>
+  </w:num>
+  <w:num w:numId="2">
     <w:abstractNumId w:val="1"/>
   </w:num>
-  <w:num w:numId="2">
+  <w:num w:numId="3">
     <w:abstractNumId w:val="0"/>
   </w:num>
 </w:numbering>
@@ -1452,7 +2720,6 @@
   <w:style w:type="character" w:default="1" w:styleId="DefaultParagraphFont">
     <w:name w:val="Default Paragraph Font"/>
     <w:uiPriority w:val="1"/>
-    <w:semiHidden/>
     <w:unhideWhenUsed/>
   </w:style>
   <w:style w:type="table" w:default="1" w:styleId="TableNormal">

</xml_diff>